<commit_message>
Update obj. script - fupqO-783M.docx
</commit_message>
<xml_diff>
--- a/Word Scripts/obj. script - fupqO-783M.docx
+++ b/Word Scripts/obj. script - fupqO-783M.docx
@@ -4,6 +4,7 @@
   <w:body>
     <w:p>
       <w:pPr>
+        <w:shd w:val="clear" w:color="auto" w:fill="FF66FF"/>
         <w:spacing w:after="120" w:line="240" w:lineRule="auto"/>
         <w:rPr>
           <w:rFonts w:cstheme="minorHAnsi"/>
@@ -26,6 +27,7 @@
     </w:p>
     <w:p>
       <w:pPr>
+        <w:shd w:val="clear" w:color="auto" w:fill="FF66FF"/>
         <w:spacing w:after="120" w:line="240" w:lineRule="auto"/>
         <w:rPr>
           <w:rFonts w:cstheme="minorHAnsi"/>
@@ -48,6 +50,7 @@
     </w:p>
     <w:p>
       <w:pPr>
+        <w:shd w:val="clear" w:color="auto" w:fill="FF66FF"/>
         <w:spacing w:after="120" w:line="240" w:lineRule="auto"/>
         <w:rPr>
           <w:rFonts w:cstheme="minorHAnsi"/>
@@ -70,6 +73,7 @@
     </w:p>
     <w:p>
       <w:pPr>
+        <w:shd w:val="clear" w:color="auto" w:fill="FF66FF"/>
         <w:spacing w:after="120" w:line="240" w:lineRule="auto"/>
         <w:rPr>
           <w:rFonts w:cstheme="minorHAnsi"/>

</xml_diff>